<commit_message>
Updated syllabus and lecture notes
</commit_message>
<xml_diff>
--- a/BIOL2500_F22_syllabus.docx
+++ b/BIOL2500_F22_syllabus.docx
@@ -172,6 +172,15 @@
           <w:szCs w:val="22"/>
         </w:rPr>
         <w:t>Lopatkin</w:t>
+      </w:r>
+      <w:r>
+        <w:rPr>
+          <w:rFonts w:ascii="Arial" w:hAnsi="Arial" w:cs="Arial"/>
+          <w:color w:val="000000" w:themeColor="text1"/>
+          <w:sz w:val="22"/>
+          <w:szCs w:val="22"/>
+        </w:rPr>
+        <w:t xml:space="preserve"> (she/her)</w:t>
       </w:r>
     </w:p>
     <w:p>
@@ -557,7 +566,43 @@
           <w:sz w:val="22"/>
           <w:szCs w:val="22"/>
         </w:rPr>
-        <w:t xml:space="preserve"> Thursday 12-1p</w:t>
+        <w:t xml:space="preserve"> Thursday 12</w:t>
+      </w:r>
+      <w:r>
+        <w:rPr>
+          <w:rFonts w:ascii="Arial" w:hAnsi="Arial" w:cs="Arial"/>
+          <w:color w:val="000000" w:themeColor="text1"/>
+          <w:sz w:val="22"/>
+          <w:szCs w:val="22"/>
+        </w:rPr>
+        <w:t>:30</w:t>
+      </w:r>
+      <w:r>
+        <w:rPr>
+          <w:rFonts w:ascii="Arial" w:hAnsi="Arial" w:cs="Arial"/>
+          <w:color w:val="000000" w:themeColor="text1"/>
+          <w:sz w:val="22"/>
+          <w:szCs w:val="22"/>
+        </w:rPr>
+        <w:t>-1</w:t>
+      </w:r>
+      <w:r>
+        <w:rPr>
+          <w:rFonts w:ascii="Arial" w:hAnsi="Arial" w:cs="Arial"/>
+          <w:color w:val="000000" w:themeColor="text1"/>
+          <w:sz w:val="22"/>
+          <w:szCs w:val="22"/>
+        </w:rPr>
+        <w:t>:30</w:t>
+      </w:r>
+      <w:r>
+        <w:rPr>
+          <w:rFonts w:ascii="Arial" w:hAnsi="Arial" w:cs="Arial"/>
+          <w:color w:val="000000" w:themeColor="text1"/>
+          <w:sz w:val="22"/>
+          <w:szCs w:val="22"/>
+        </w:rPr>
+        <w:t>p</w:t>
       </w:r>
     </w:p>
     <w:p>
@@ -1293,7 +1338,9 @@
       <w:pPr>
         <w:rPr>
           <w:rFonts w:ascii="Arial" w:hAnsi="Arial" w:cs="Arial"/>
-          <w:color w:val="000000" w:themeColor="text1"/>
+          <w:bCs/>
+          <w:color w:val="000000" w:themeColor="text1"/>
+          <w:kern w:val="36"/>
           <w:sz w:val="22"/>
           <w:szCs w:val="22"/>
         </w:rPr>
@@ -1339,7 +1386,7 @@
           <w:sz w:val="22"/>
           <w:szCs w:val="22"/>
         </w:rPr>
-        <w:t xml:space="preserve">All relevant readings and lectures will be posted on </w:t>
+        <w:t xml:space="preserve">All relevant readings and lectures </w:t>
       </w:r>
       <w:r>
         <w:rPr>
@@ -1350,29 +1397,120 @@
           <w:sz w:val="22"/>
           <w:szCs w:val="22"/>
         </w:rPr>
+        <w:t xml:space="preserve">are available on the course </w:t>
+      </w:r>
+      <w:proofErr w:type="spellStart"/>
+      <w:r>
+        <w:rPr>
+          <w:rFonts w:ascii="Arial" w:hAnsi="Arial" w:cs="Arial"/>
+          <w:bCs/>
+          <w:color w:val="000000" w:themeColor="text1"/>
+          <w:kern w:val="36"/>
+          <w:sz w:val="22"/>
+          <w:szCs w:val="22"/>
+        </w:rPr>
+        <w:t>github</w:t>
+      </w:r>
+      <w:proofErr w:type="spellEnd"/>
+      <w:r>
+        <w:rPr>
+          <w:rFonts w:ascii="Arial" w:hAnsi="Arial" w:cs="Arial"/>
+          <w:bCs/>
+          <w:color w:val="000000" w:themeColor="text1"/>
+          <w:kern w:val="36"/>
+          <w:sz w:val="22"/>
+          <w:szCs w:val="22"/>
+        </w:rPr>
+        <w:t xml:space="preserve">: </w:t>
+      </w:r>
+      <w:hyperlink r:id="rId9" w:history="1">
+        <w:r>
+          <w:rPr>
+            <w:rStyle w:val="Hyperlink"/>
+            <w:rFonts w:ascii="Arial" w:hAnsi="Arial" w:cs="Arial"/>
+            <w:bCs/>
+            <w:kern w:val="36"/>
+            <w:sz w:val="22"/>
+            <w:szCs w:val="22"/>
+          </w:rPr>
+          <w:t>https://github.com/ajlopatkin/matlab_for_scientists</w:t>
+        </w:r>
+      </w:hyperlink>
+      <w:r>
+        <w:rPr>
+          <w:rFonts w:ascii="Arial" w:hAnsi="Arial" w:cs="Arial"/>
+          <w:bCs/>
+          <w:color w:val="000000" w:themeColor="text1"/>
+          <w:kern w:val="36"/>
+          <w:sz w:val="22"/>
+          <w:szCs w:val="22"/>
+        </w:rPr>
+        <w:t>.</w:t>
+      </w:r>
+    </w:p>
+    <w:p>
+      <w:pPr>
+        <w:rPr>
+          <w:rFonts w:ascii="Arial" w:hAnsi="Arial" w:cs="Arial"/>
+          <w:color w:val="000000" w:themeColor="text1"/>
+          <w:sz w:val="22"/>
+          <w:szCs w:val="22"/>
+        </w:rPr>
+      </w:pPr>
+      <w:r>
+        <w:rPr>
+          <w:rFonts w:ascii="Arial" w:hAnsi="Arial" w:cs="Arial"/>
+          <w:bCs/>
+          <w:color w:val="000000" w:themeColor="text1"/>
+          <w:kern w:val="36"/>
+          <w:sz w:val="22"/>
+          <w:szCs w:val="22"/>
+        </w:rPr>
+        <w:t xml:space="preserve">All material </w:t>
+      </w:r>
+      <w:r>
+        <w:rPr>
+          <w:rFonts w:ascii="Arial" w:hAnsi="Arial" w:cs="Arial"/>
+          <w:bCs/>
+          <w:color w:val="000000" w:themeColor="text1"/>
+          <w:kern w:val="36"/>
+          <w:sz w:val="22"/>
+          <w:szCs w:val="22"/>
+        </w:rPr>
+        <w:t xml:space="preserve">will </w:t>
+      </w:r>
+      <w:r>
+        <w:rPr>
+          <w:rFonts w:ascii="Arial" w:hAnsi="Arial" w:cs="Arial"/>
+          <w:bCs/>
+          <w:color w:val="000000" w:themeColor="text1"/>
+          <w:kern w:val="36"/>
+          <w:sz w:val="22"/>
+          <w:szCs w:val="22"/>
+        </w:rPr>
+        <w:t xml:space="preserve">also </w:t>
+      </w:r>
+      <w:r>
+        <w:rPr>
+          <w:rFonts w:ascii="Arial" w:hAnsi="Arial" w:cs="Arial"/>
+          <w:bCs/>
+          <w:color w:val="000000" w:themeColor="text1"/>
+          <w:kern w:val="36"/>
+          <w:sz w:val="22"/>
+          <w:szCs w:val="22"/>
+        </w:rPr>
+        <w:t xml:space="preserve">be posted on </w:t>
+      </w:r>
+      <w:r>
+        <w:rPr>
+          <w:rFonts w:ascii="Arial" w:hAnsi="Arial" w:cs="Arial"/>
+          <w:bCs/>
+          <w:color w:val="000000" w:themeColor="text1"/>
+          <w:kern w:val="36"/>
+          <w:sz w:val="22"/>
+          <w:szCs w:val="22"/>
+        </w:rPr>
         <w:t>Canvas</w:t>
-      </w:r>
-      <w:r>
-        <w:rPr>
-          <w:rFonts w:ascii="Arial" w:hAnsi="Arial" w:cs="Arial"/>
-          <w:bCs/>
-          <w:color w:val="000000" w:themeColor="text1"/>
-          <w:kern w:val="36"/>
-          <w:sz w:val="22"/>
-          <w:szCs w:val="22"/>
-        </w:rPr>
-        <w:t xml:space="preserve"> at least one </w:t>
-      </w:r>
-      <w:r>
-        <w:rPr>
-          <w:rFonts w:ascii="Arial" w:hAnsi="Arial" w:cs="Arial"/>
-          <w:bCs/>
-          <w:color w:val="000000" w:themeColor="text1"/>
-          <w:kern w:val="36"/>
-          <w:sz w:val="22"/>
-          <w:szCs w:val="22"/>
-        </w:rPr>
-        <w:t>day</w:t>
       </w:r>
       <w:r>
         <w:rPr>
@@ -1598,7 +1736,7 @@
         </w:rPr>
         <w:t xml:space="preserve">MATLAB good coding practices: </w:t>
       </w:r>
-      <w:hyperlink r:id="rId9" w:history="1">
+      <w:hyperlink r:id="rId10" w:history="1">
         <w:r>
           <w:rPr>
             <w:rStyle w:val="Hyperlink"/>
@@ -2576,7 +2714,43 @@
           <w:sz w:val="22"/>
           <w:szCs w:val="22"/>
         </w:rPr>
-        <w:t>The skills learned throughout the semester will be demonstrated in an independent final project where you will use MATLAB to analyze fluorescence microscopy videos. Grading milestones for this project consist of a written report</w:t>
+        <w:t xml:space="preserve">The skills learned throughout the semester will be demonstrated in an independent final project where you will use MATLAB to </w:t>
+      </w:r>
+      <w:r>
+        <w:rPr>
+          <w:rFonts w:ascii="Arial" w:hAnsi="Arial" w:cs="Arial"/>
+          <w:color w:val="000000" w:themeColor="text1"/>
+          <w:sz w:val="22"/>
+          <w:szCs w:val="22"/>
+        </w:rPr>
+        <w:t>develop an</w:t>
+      </w:r>
+      <w:r>
+        <w:rPr>
+          <w:rFonts w:ascii="Arial" w:hAnsi="Arial" w:cs="Arial"/>
+          <w:color w:val="000000" w:themeColor="text1"/>
+          <w:sz w:val="22"/>
+          <w:szCs w:val="22"/>
+        </w:rPr>
+        <w:t xml:space="preserve"> </w:t>
+      </w:r>
+      <w:r>
+        <w:rPr>
+          <w:rFonts w:ascii="Arial" w:hAnsi="Arial" w:cs="Arial"/>
+          <w:color w:val="000000" w:themeColor="text1"/>
+          <w:sz w:val="22"/>
+          <w:szCs w:val="22"/>
+        </w:rPr>
+        <w:t>image analysis pipeline</w:t>
+      </w:r>
+      <w:r>
+        <w:rPr>
+          <w:rFonts w:ascii="Arial" w:hAnsi="Arial" w:cs="Arial"/>
+          <w:color w:val="000000" w:themeColor="text1"/>
+          <w:sz w:val="22"/>
+          <w:szCs w:val="22"/>
+        </w:rPr>
+        <w:t>. Grading milestones for this project consist of a written report</w:t>
       </w:r>
       <w:r>
         <w:rPr>
@@ -2648,7 +2822,17 @@
           <w:sz w:val="22"/>
           <w:szCs w:val="22"/>
         </w:rPr>
-        <w:t xml:space="preserve"> is based on a pre-defined rubric that will be posted to the course website</w:t>
+        <w:t xml:space="preserve"> is based on a pre-defined rubric </w:t>
+      </w:r>
+      <w:r>
+        <w:rPr>
+          <w:rFonts w:ascii="Arial" w:hAnsi="Arial" w:cs="Arial"/>
+          <w:color w:val="000000" w:themeColor="text1"/>
+          <w:sz w:val="22"/>
+          <w:szCs w:val="22"/>
+        </w:rPr>
+        <w:lastRenderedPageBreak/>
+        <w:t>that will be posted to the course website</w:t>
       </w:r>
       <w:r>
         <w:rPr>
@@ -2753,7 +2937,6 @@
           <w:sz w:val="22"/>
           <w:szCs w:val="22"/>
         </w:rPr>
-        <w:lastRenderedPageBreak/>
         <w:t>Late policy:</w:t>
       </w:r>
     </w:p>
@@ -3017,7 +3200,7 @@
         </w:rPr>
         <w:t xml:space="preserve">As it pertains to this course, if I suspect that a student has violated the Honor Code, I will forward my concerns to the Dean of Studies. All work for this course must be conducted in accordance with the Barnard Honor Code: </w:t>
       </w:r>
-      <w:hyperlink r:id="rId10" w:history="1">
+      <w:hyperlink r:id="rId11" w:history="1">
         <w:r>
           <w:rPr>
             <w:rStyle w:val="Hyperlink"/>
@@ -3165,7 +3348,7 @@
           <w:szCs w:val="22"/>
         </w:rPr>
       </w:pPr>
-      <w:hyperlink r:id="rId11" w:history="1">
+      <w:hyperlink r:id="rId12" w:history="1">
         <w:r>
           <w:rPr>
             <w:rFonts w:ascii="Arial" w:hAnsi="Arial" w:cs="Arial"/>
@@ -3198,7 +3381,7 @@
           <w:szCs w:val="22"/>
         </w:rPr>
       </w:pPr>
-      <w:hyperlink r:id="rId12" w:history="1">
+      <w:hyperlink r:id="rId13" w:history="1">
         <w:r>
           <w:rPr>
             <w:rFonts w:ascii="Arial" w:hAnsi="Arial" w:cs="Arial"/>
@@ -3231,7 +3414,7 @@
           <w:szCs w:val="22"/>
         </w:rPr>
       </w:pPr>
-      <w:hyperlink r:id="rId13" w:history="1">
+      <w:hyperlink r:id="rId14" w:history="1">
         <w:r>
           <w:rPr>
             <w:rFonts w:ascii="Arial" w:hAnsi="Arial" w:cs="Arial"/>
@@ -3260,7 +3443,7 @@
           <w:szCs w:val="22"/>
         </w:rPr>
       </w:pPr>
-      <w:hyperlink r:id="rId14" w:history="1">
+      <w:hyperlink r:id="rId15" w:history="1">
         <w:r>
           <w:rPr>
             <w:rFonts w:ascii="Arial" w:hAnsi="Arial" w:cs="Arial"/>
@@ -3414,6 +3597,7 @@
           <w:sz w:val="22"/>
           <w:szCs w:val="22"/>
         </w:rPr>
+        <w:lastRenderedPageBreak/>
         <w:t>I will</w:t>
       </w:r>
       <w:r>
@@ -5890,16 +6074,7 @@
                 <w:sz w:val="22"/>
                 <w:szCs w:val="22"/>
               </w:rPr>
-              <w:t>HW</w:t>
-            </w:r>
-            <w:r>
-              <w:rPr>
-                <w:rFonts w:ascii="Arial" w:hAnsi="Arial" w:cs="Arial"/>
-                <w:color w:val="000000" w:themeColor="text1"/>
-                <w:sz w:val="22"/>
-                <w:szCs w:val="22"/>
-              </w:rPr>
-              <w:t>7</w:t>
+              <w:t>HW7</w:t>
             </w:r>
           </w:p>
         </w:tc>

</xml_diff>